<commit_message>
Few setrequestheader changes to incorporate cross site requests
</commit_message>
<xml_diff>
--- a/Features.docx
+++ b/Features.docx
@@ -19,9 +19,133 @@
       </w:r>
     </w:p>
     <w:p>
+      <w:r>
+        <w:t>Support for L10n/I18n language settings</w:t>
+      </w:r>
+    </w:p>
+    <w:p/>
+    <w:p/>
+    <w:p/>
+    <w:p/>
+    <w:p/>
+    <w:p/>
+    <w:p/>
+    <w:p/>
+    <w:p/>
+    <w:p/>
+    <w:p/>
+    <w:p/>
+    <w:p/>
+    <w:p/>
+    <w:p/>
+    <w:p/>
+    <w:p/>
+    <w:p/>
+    <w:p/>
+    <w:p/>
+    <w:p/>
+    <w:p/>
+    <w:p/>
+    <w:p/>
+    <w:p>
+      <w:pPr>
+        <w:rPr>
+          <w:lang w:val="en"/>
+        </w:rPr>
+      </w:pPr>
+      <w:r>
+        <w:rPr>
+          <w:lang w:val="en"/>
+        </w:rPr>
+        <w:lastRenderedPageBreak/>
+        <w:t xml:space="preserve">#.  </w:t>
+      </w:r>
+      <w:r>
+        <w:rPr>
+          <w:lang w:val="en"/>
+        </w:rPr>
+        <w:t>In HTTP 1.1, all connections are considered persistent unless declared otherwise</w:t>
+      </w:r>
+    </w:p>
+    <w:p>
+      <w:pPr>
+        <w:pStyle w:val="HTMLPreformatted"/>
+        <w:rPr>
+          <w:lang w:val="en"/>
+        </w:rPr>
+      </w:pPr>
+      <w:r>
+        <w:rPr>
+          <w:lang w:val="en"/>
+        </w:rPr>
+        <w:tab/>
+      </w:r>
+      <w:proofErr w:type="spellStart"/>
+      <w:r>
+        <w:rPr>
+          <w:lang w:val="en"/>
+        </w:rPr>
+        <w:t>oWinHttp.setRequestHeader</w:t>
+      </w:r>
+      <w:proofErr w:type="spellEnd"/>
+      <w:r>
+        <w:rPr>
+          <w:lang w:val="en"/>
+        </w:rPr>
+        <w:t xml:space="preserve"> “</w:t>
+      </w:r>
+      <w:r>
+        <w:rPr>
+          <w:lang w:val="en"/>
+        </w:rPr>
+        <w:t>Connection</w:t>
+      </w:r>
+      <w:r>
+        <w:rPr>
+          <w:lang w:val="en"/>
+        </w:rPr>
+        <w:t>”, “</w:t>
+      </w:r>
+      <w:r>
+        <w:rPr>
+          <w:lang w:val="en"/>
+        </w:rPr>
+        <w:t>keep-alive</w:t>
+      </w:r>
+      <w:r>
+        <w:rPr>
+          <w:lang w:val="en"/>
+        </w:rPr>
+        <w:t>”</w:t>
+      </w:r>
+    </w:p>
+    <w:p>
+      <w:pPr>
+        <w:pStyle w:val="HTMLPreformatted"/>
+        <w:rPr>
+          <w:lang w:val="en"/>
+        </w:rPr>
+      </w:pPr>
+    </w:p>
+    <w:p>
+      <w:pPr>
+        <w:pStyle w:val="HTMLPreformatted"/>
+        <w:rPr>
+          <w:lang w:val="en"/>
+        </w:rPr>
+      </w:pPr>
+    </w:p>
+    <w:p>
+      <w:pPr>
+        <w:pStyle w:val="HTMLPreformatted"/>
+        <w:rPr>
+          <w:lang w:val="en"/>
+        </w:rPr>
+      </w:pPr>
       <w:bookmarkStart w:id="0" w:name="_GoBack"/>
       <w:bookmarkEnd w:id="0"/>
     </w:p>
+    <w:p/>
     <w:sectPr>
       <w:pgSz w:w="12240" w:h="15840"/>
       <w:pgMar w:top="1440" w:right="1440" w:bottom="1440" w:left="1440" w:header="720" w:footer="720" w:gutter="0"/>
@@ -453,6 +577,54 @@
     <w:semiHidden/>
     <w:unhideWhenUsed/>
   </w:style>
+  <w:style w:type="paragraph" w:styleId="HTMLPreformatted">
+    <w:name w:val="HTML Preformatted"/>
+    <w:basedOn w:val="Normal"/>
+    <w:link w:val="HTMLPreformattedChar"/>
+    <w:uiPriority w:val="99"/>
+    <w:semiHidden/>
+    <w:unhideWhenUsed/>
+    <w:rsid w:val="00617725"/>
+    <w:pPr>
+      <w:tabs>
+        <w:tab w:val="left" w:pos="916"/>
+        <w:tab w:val="left" w:pos="1832"/>
+        <w:tab w:val="left" w:pos="2748"/>
+        <w:tab w:val="left" w:pos="3664"/>
+        <w:tab w:val="left" w:pos="4580"/>
+        <w:tab w:val="left" w:pos="5496"/>
+        <w:tab w:val="left" w:pos="6412"/>
+        <w:tab w:val="left" w:pos="7328"/>
+        <w:tab w:val="left" w:pos="8244"/>
+        <w:tab w:val="left" w:pos="9160"/>
+        <w:tab w:val="left" w:pos="10076"/>
+        <w:tab w:val="left" w:pos="10992"/>
+        <w:tab w:val="left" w:pos="11908"/>
+        <w:tab w:val="left" w:pos="12824"/>
+        <w:tab w:val="left" w:pos="13740"/>
+        <w:tab w:val="left" w:pos="14656"/>
+      </w:tabs>
+      <w:spacing w:after="0" w:line="240" w:lineRule="auto"/>
+    </w:pPr>
+    <w:rPr>
+      <w:rFonts w:ascii="Courier New" w:eastAsia="Times New Roman" w:hAnsi="Courier New" w:cs="Courier New"/>
+      <w:sz w:val="20"/>
+      <w:szCs w:val="20"/>
+    </w:rPr>
+  </w:style>
+  <w:style w:type="character" w:customStyle="1" w:styleId="HTMLPreformattedChar">
+    <w:name w:val="HTML Preformatted Char"/>
+    <w:basedOn w:val="DefaultParagraphFont"/>
+    <w:link w:val="HTMLPreformatted"/>
+    <w:uiPriority w:val="99"/>
+    <w:semiHidden/>
+    <w:rsid w:val="00617725"/>
+    <w:rPr>
+      <w:rFonts w:ascii="Courier New" w:eastAsia="Times New Roman" w:hAnsi="Courier New" w:cs="Courier New"/>
+      <w:sz w:val="20"/>
+      <w:szCs w:val="20"/>
+    </w:rPr>
+  </w:style>
 </w:styles>
 </file>
 

</xml_diff>